<commit_message>
Third contribution to O-RAN oran_e_maintenance_release_v1.0 Features from FlexRan 21.03 plus fixes to issues found during the November 2021 US Plugfest.
Signed-off-by: Luis Farias <luis.farias@intel.com>
</commit_message>
<xml_diff>
--- a/docker/oran_release_du_container.docx
+++ b/docker/oran_release_du_container.docx
@@ -1,6 +1,6 @@
 
 <file path=word/document.xml><?xml version="1.0" encoding="utf-8"?>
-<w:document xmlns:wpc="http://schemas.microsoft.com/office/word/2010/wordprocessingCanvas" xmlns:mc="http://schemas.openxmlformats.org/markup-compatibility/2006" xmlns:o="urn:schemas-microsoft-com:office:office" xmlns:r="http://schemas.openxmlformats.org/officeDocument/2006/relationships" xmlns:m="http://schemas.openxmlformats.org/officeDocument/2006/math" xmlns:v="urn:schemas-microsoft-com:vml" xmlns:wp14="http://schemas.microsoft.com/office/word/2010/wordprocessingDrawing" xmlns:wp="http://schemas.openxmlformats.org/drawingml/2006/wordprocessingDrawing" xmlns:w10="urn:schemas-microsoft-com:office:word" xmlns:w="http://schemas.openxmlformats.org/wordprocessingml/2006/main" xmlns:w14="http://schemas.microsoft.com/office/word/2010/wordml" xmlns:w15="http://schemas.microsoft.com/office/word/2012/wordml" xmlns:wpg="http://schemas.microsoft.com/office/word/2010/wordprocessingGroup" xmlns:wpi="http://schemas.microsoft.com/office/word/2010/wordprocessingInk" xmlns:wne="http://schemas.microsoft.com/office/word/2006/wordml" xmlns:wps="http://schemas.microsoft.com/office/word/2010/wordprocessingShape" mc:Ignorable="w14 w15 wp14">
+<w:document xmlns:wpc="http://schemas.microsoft.com/office/word/2010/wordprocessingCanvas" xmlns:cx="http://schemas.microsoft.com/office/drawing/2014/chartex" xmlns:cx1="http://schemas.microsoft.com/office/drawing/2015/9/8/chartex" xmlns:cx2="http://schemas.microsoft.com/office/drawing/2015/10/21/chartex" xmlns:cx3="http://schemas.microsoft.com/office/drawing/2016/5/9/chartex" xmlns:cx4="http://schemas.microsoft.com/office/drawing/2016/5/10/chartex" xmlns:cx5="http://schemas.microsoft.com/office/drawing/2016/5/11/chartex" xmlns:cx6="http://schemas.microsoft.com/office/drawing/2016/5/12/chartex" xmlns:cx7="http://schemas.microsoft.com/office/drawing/2016/5/13/chartex" xmlns:cx8="http://schemas.microsoft.com/office/drawing/2016/5/14/chartex" xmlns:mc="http://schemas.openxmlformats.org/markup-compatibility/2006" xmlns:aink="http://schemas.microsoft.com/office/drawing/2016/ink" xmlns:am3d="http://schemas.microsoft.com/office/drawing/2017/model3d" xmlns:o="urn:schemas-microsoft-com:office:office" xmlns:r="http://schemas.openxmlformats.org/officeDocument/2006/relationships" xmlns:m="http://schemas.openxmlformats.org/officeDocument/2006/math" xmlns:v="urn:schemas-microsoft-com:vml" xmlns:wp14="http://schemas.microsoft.com/office/word/2010/wordprocessingDrawing" xmlns:wp="http://schemas.openxmlformats.org/drawingml/2006/wordprocessingDrawing" xmlns:w10="urn:schemas-microsoft-com:office:word" xmlns:w="http://schemas.openxmlformats.org/wordprocessingml/2006/main" xmlns:w14="http://schemas.microsoft.com/office/word/2010/wordml" xmlns:w15="http://schemas.microsoft.com/office/word/2012/wordml" xmlns:w16cex="http://schemas.microsoft.com/office/word/2018/wordml/cex" xmlns:w16cid="http://schemas.microsoft.com/office/word/2016/wordml/cid" xmlns:w16="http://schemas.microsoft.com/office/word/2018/wordml" xmlns:w16sdtdh="http://schemas.microsoft.com/office/word/2020/wordml/sdtdatahash" xmlns:w16se="http://schemas.microsoft.com/office/word/2015/wordml/symex" xmlns:wpg="http://schemas.microsoft.com/office/word/2010/wordprocessingGroup" xmlns:wpi="http://schemas.microsoft.com/office/word/2010/wordprocessingInk" xmlns:wne="http://schemas.microsoft.com/office/word/2006/wordml" xmlns:wps="http://schemas.microsoft.com/office/word/2010/wordprocessingShape" mc:Ignorable="w14 w15 w16se w16cid w16 w16cex w16sdtdh wp14">
   <w:body>
     <w:p>
       <w:pPr>
@@ -12,7 +12,15 @@
     </w:p>
     <w:p>
       <w:r>
-        <w:t>Please follow the build procedures on baremetal host t</w:t>
+        <w:t xml:space="preserve">Please follow the build procedures on </w:t>
+      </w:r>
+      <w:proofErr w:type="spellStart"/>
+      <w:r>
+        <w:t>baremetal</w:t>
+      </w:r>
+      <w:proofErr w:type="spellEnd"/>
+      <w:r>
+        <w:t xml:space="preserve"> host t</w:t>
       </w:r>
       <w:r>
         <w:t>o build FAPI/</w:t>
@@ -24,7 +32,15 @@
         <w:t xml:space="preserve"> to the</w:t>
       </w:r>
       <w:r>
-        <w:t xml:space="preserve"> oran_release folder.</w:t>
+        <w:t xml:space="preserve"> </w:t>
+      </w:r>
+      <w:proofErr w:type="spellStart"/>
+      <w:r>
+        <w:t>oran_release</w:t>
+      </w:r>
+      <w:proofErr w:type="spellEnd"/>
+      <w:r>
+        <w:t xml:space="preserve"> folder.</w:t>
       </w:r>
       <w:r>
         <w:t xml:space="preserve"> The docker build will just copy the pre-built binaries to docker image.</w:t>
@@ -34,6 +50,7 @@
       <w:pPr>
         <w:ind w:left="720"/>
       </w:pPr>
+      <w:proofErr w:type="spellStart"/>
       <w:r>
         <w:t>o</w:t>
       </w:r>
@@ -46,17 +63,21 @@
       <w:r>
         <w:t>release</w:t>
       </w:r>
+      <w:proofErr w:type="spellEnd"/>
       <w:r>
         <w:t>/</w:t>
       </w:r>
+      <w:proofErr w:type="spellStart"/>
       <w:r>
         <w:t>phy</w:t>
       </w:r>
+      <w:proofErr w:type="spellEnd"/>
     </w:p>
     <w:p>
       <w:pPr>
         <w:ind w:left="720"/>
       </w:pPr>
+      <w:proofErr w:type="spellStart"/>
       <w:r>
         <w:t>o</w:t>
       </w:r>
@@ -69,17 +90,22 @@
       <w:r>
         <w:t>release</w:t>
       </w:r>
+      <w:proofErr w:type="spellEnd"/>
       <w:r>
         <w:t>/</w:t>
       </w:r>
       <w:r>
-        <w:t>FlexRAN-FEC-SDK-19-04</w:t>
+        <w:t>FlexRAN-FEC-SDK-</w:t>
+      </w:r>
+      <w:r>
+        <w:t>21.03</w:t>
       </w:r>
     </w:p>
     <w:p>
       <w:pPr>
         <w:ind w:left="720"/>
       </w:pPr>
+      <w:proofErr w:type="spellStart"/>
       <w:r>
         <w:t>o</w:t>
       </w:r>
@@ -92,6 +118,7 @@
       <w:r>
         <w:t>release</w:t>
       </w:r>
+      <w:proofErr w:type="spellEnd"/>
       <w:r>
         <w:t>/</w:t>
       </w:r>
@@ -109,10 +136,23 @@
         <w:ind w:left="720"/>
       </w:pPr>
       <w:r>
-        <w:t>export http_proxy=</w:t>
-      </w:r>
-      <w:r>
-        <w:t>&lt;your_proxy&gt;</w:t>
+        <w:t xml:space="preserve">export </w:t>
+      </w:r>
+      <w:proofErr w:type="spellStart"/>
+      <w:r>
+        <w:t>http_proxy</w:t>
+      </w:r>
+      <w:proofErr w:type="spellEnd"/>
+      <w:r>
+        <w:t>=&lt;</w:t>
+      </w:r>
+      <w:proofErr w:type="spellStart"/>
+      <w:r>
+        <w:t>your_proxy</w:t>
+      </w:r>
+      <w:proofErr w:type="spellEnd"/>
+      <w:r>
+        <w:t>&gt;</w:t>
       </w:r>
     </w:p>
     <w:p>
@@ -120,7 +160,23 @@
         <w:ind w:left="720"/>
       </w:pPr>
       <w:r>
-        <w:t>export https_proxy=&lt;your_proxy&gt;</w:t>
+        <w:t xml:space="preserve">export </w:t>
+      </w:r>
+      <w:proofErr w:type="spellStart"/>
+      <w:r>
+        <w:t>https_proxy</w:t>
+      </w:r>
+      <w:proofErr w:type="spellEnd"/>
+      <w:r>
+        <w:t>=&lt;</w:t>
+      </w:r>
+      <w:proofErr w:type="spellStart"/>
+      <w:r>
+        <w:t>your_proxy</w:t>
+      </w:r>
+      <w:proofErr w:type="spellEnd"/>
+      <w:r>
+        <w:t>&gt;</w:t>
       </w:r>
     </w:p>
     <w:p>
@@ -128,7 +184,15 @@
         <w:ind w:left="720"/>
       </w:pPr>
       <w:r>
-        <w:t>export no_proxy="localhost,127.0.0.1"</w:t>
+        <w:t xml:space="preserve">export </w:t>
+      </w:r>
+      <w:proofErr w:type="spellStart"/>
+      <w:r>
+        <w:t>no_proxy</w:t>
+      </w:r>
+      <w:proofErr w:type="spellEnd"/>
+      <w:r>
+        <w:t>="localhost,127.0.0.1"</w:t>
       </w:r>
     </w:p>
     <w:p>
@@ -142,50 +206,111 @@
         <w:t>&lt;TOP_FOLDER&gt;</w:t>
       </w:r>
       <w:r>
-        <w:t>/oran_release</w:t>
-      </w:r>
+        <w:t>/</w:t>
+      </w:r>
+      <w:proofErr w:type="spellStart"/>
+      <w:r>
+        <w:t>oran_release</w:t>
+      </w:r>
+      <w:proofErr w:type="spellEnd"/>
     </w:p>
     <w:p>
       <w:r>
         <w:t>Update</w:t>
       </w:r>
       <w:r>
-        <w:t xml:space="preserve"> ${</w:t>
-      </w:r>
-      <w:r>
         <w:t xml:space="preserve"> </w:t>
       </w:r>
-      <w:r>
-        <w:t>ORAN_RELEASE</w:t>
+      <w:proofErr w:type="gramStart"/>
+      <w:r>
+        <w:t>${</w:t>
+      </w:r>
+      <w:r>
+        <w:t xml:space="preserve"> </w:t>
+      </w:r>
+      <w:r>
+        <w:t>ORAN</w:t>
+      </w:r>
+      <w:proofErr w:type="gramEnd"/>
+      <w:r>
+        <w:t>_RELEASE}</w:t>
+      </w:r>
+      <w:r>
+        <w:t>/</w:t>
+      </w:r>
+      <w:proofErr w:type="spellStart"/>
+      <w:r>
+        <w:t>phy</w:t>
+      </w:r>
+      <w:proofErr w:type="spellEnd"/>
+      <w:r>
+        <w:t>/setupenv.sh</w:t>
+      </w:r>
+      <w:r>
+        <w:t xml:space="preserve">, change </w:t>
+      </w:r>
+      <w:r>
+        <w:t>DIR_ROOT</w:t>
+      </w:r>
+      <w:r>
+        <w:t xml:space="preserve"> to /opt/</w:t>
+      </w:r>
+      <w:proofErr w:type="spellStart"/>
+      <w:r>
+        <w:t>oran_release</w:t>
+      </w:r>
+      <w:proofErr w:type="spellEnd"/>
+      <w:r>
+        <w:t>.</w:t>
+      </w:r>
+    </w:p>
+    <w:p>
+      <w:r>
+        <w:t>Run below script to trigger the docker build</w:t>
+      </w:r>
+      <w:r>
+        <w:t>:</w:t>
+      </w:r>
+    </w:p>
+    <w:p>
+      <w:pPr>
+        <w:ind w:firstLine="720"/>
+      </w:pPr>
+      <w:proofErr w:type="spellStart"/>
+      <w:r>
+        <w:t>sh</w:t>
+      </w:r>
+      <w:proofErr w:type="spellEnd"/>
+      <w:r>
+        <w:t xml:space="preserve"> $</w:t>
+      </w:r>
+      <w:r>
+        <w:t>{</w:t>
+      </w:r>
+      <w:r>
+        <w:t>ORAN_</w:t>
+      </w:r>
+      <w:proofErr w:type="gramStart"/>
+      <w:r>
+        <w:t>RELEASE</w:t>
       </w:r>
       <w:r>
         <w:t>}</w:t>
       </w:r>
       <w:r>
+        <w:t>/FlexRAN/docker</w:t>
+      </w:r>
+      <w:r>
         <w:t>/</w:t>
       </w:r>
       <w:r>
-        <w:t>phy/setupenv.sh</w:t>
-      </w:r>
-      <w:r>
-        <w:t xml:space="preserve">, change </w:t>
-      </w:r>
-      <w:r>
-        <w:t>DIR_ROOT</w:t>
-      </w:r>
-      <w:r>
-        <w:t xml:space="preserve"> to /opt/oran_release</w:t>
-      </w:r>
-      <w:r>
-        <w:t>.</w:t>
-      </w:r>
-    </w:p>
-    <w:p>
-      <w:r>
-        <w:t>Run below script to trigger the docker build</w:t>
-      </w:r>
-      <w:r>
-        <w:t>:</w:t>
+        <w:t>build-oran-l1-image.sh</w:t>
+      </w:r>
+      <w:proofErr w:type="gramEnd"/>
+    </w:p>
+    <w:p>
+      <w:r>
+        <w:t>After the docker build finishes, below docker image will be generated</w:t>
       </w:r>
     </w:p>
     <w:p>
@@ -193,30 +318,7 @@
         <w:ind w:firstLine="720"/>
       </w:pPr>
       <w:r>
-        <w:t>sh $</w:t>
-      </w:r>
-      <w:r>
-        <w:t>{</w:t>
-      </w:r>
-      <w:r>
-        <w:t>ORAN_RELEASE</w:t>
-      </w:r>
-      <w:r>
-        <w:t>}</w:t>
-      </w:r>
-      <w:r>
-        <w:t>/FlexRAN/docker</w:t>
-      </w:r>
-      <w:r>
-        <w:t>/</w:t>
-      </w:r>
-      <w:r>
-        <w:t>build-oran-l1-image.sh</w:t>
-      </w:r>
-    </w:p>
-    <w:p>
-      <w:r>
-        <w:t>After the docker build finishes, below docker image will be generated</w:t>
+        <w:t>…</w:t>
       </w:r>
     </w:p>
     <w:p>
@@ -224,21 +326,19 @@
         <w:ind w:firstLine="720"/>
       </w:pPr>
       <w:r>
-        <w:t>…</w:t>
-      </w:r>
-    </w:p>
-    <w:p>
-      <w:pPr>
-        <w:ind w:firstLine="720"/>
-      </w:pPr>
-      <w:r>
         <w:t>Successfull</w:t>
       </w:r>
       <w:r>
         <w:t xml:space="preserve">y tagged </w:t>
       </w:r>
       <w:r>
-        <w:t>oran-release-du:1.0</w:t>
+        <w:t>oran-release-du:</w:t>
+      </w:r>
+      <w:r>
+        <w:t>2</w:t>
+      </w:r>
+      <w:r>
+        <w:t>.0</w:t>
       </w:r>
     </w:p>
     <w:p/>
@@ -263,7 +363,15 @@
     </w:p>
     <w:p>
       <w:r>
-        <w:t>In your worker node, make sure you have configured the system/tools correctly following previous sections for running L1 in baremetal host.</w:t>
+        <w:t xml:space="preserve">In your worker node, make sure you have configured the system/tools correctly following previous sections for running L1 in </w:t>
+      </w:r>
+      <w:proofErr w:type="spellStart"/>
+      <w:r>
+        <w:t>baremetal</w:t>
+      </w:r>
+      <w:proofErr w:type="spellEnd"/>
+      <w:r>
+        <w:t xml:space="preserve"> host.</w:t>
       </w:r>
     </w:p>
     <w:p>
@@ -278,13 +386,26 @@
     <w:p>
       <w:r>
         <w:tab/>
-        <w:t>Make sure you have enough 1G hugepages</w:t>
-      </w:r>
+        <w:t xml:space="preserve">Make sure you have enough 1G </w:t>
+      </w:r>
+      <w:proofErr w:type="spellStart"/>
+      <w:r>
+        <w:t>hugepages</w:t>
+      </w:r>
+      <w:proofErr w:type="spellEnd"/>
     </w:p>
     <w:p/>
     <w:p>
       <w:r>
-        <w:t>Update the Kubernetes pod yaml configuration for your system configuration</w:t>
+        <w:t xml:space="preserve">Update the Kubernetes pod </w:t>
+      </w:r>
+      <w:proofErr w:type="spellStart"/>
+      <w:r>
+        <w:t>yaml</w:t>
+      </w:r>
+      <w:proofErr w:type="spellEnd"/>
+      <w:r>
+        <w:t xml:space="preserve"> configuration for your system configuration</w:t>
       </w:r>
     </w:p>
     <w:p>
@@ -292,10 +413,11 @@
         <w:ind w:firstLine="720"/>
       </w:pPr>
       <w:r>
-        <w:t xml:space="preserve">cat </w:t>
-      </w:r>
-      <w:r>
-        <w:t>${ORAN_RELEASE}</w:t>
+        <w:t>cat ${ORAN_</w:t>
+      </w:r>
+      <w:proofErr w:type="gramStart"/>
+      <w:r>
+        <w:t>RELEASE}</w:t>
       </w:r>
       <w:r>
         <w:t>/FlexRAN/docker</w:t>
@@ -303,21 +425,40 @@
       <w:r>
         <w:t>/</w:t>
       </w:r>
-      <w:r>
-        <w:t>oran-release-du.yaml</w:t>
-      </w:r>
-    </w:p>
-    <w:p>
-      <w:pPr>
-        <w:rPr>
-          <w:highlight w:val="lightGray"/>
-        </w:rPr>
-      </w:pPr>
-      <w:r>
-        <w:rPr>
-          <w:highlight w:val="lightGray"/>
-        </w:rPr>
-        <w:t>apiVersion: v1</w:t>
+      <w:proofErr w:type="spellStart"/>
+      <w:r>
+        <w:t>oran</w:t>
+      </w:r>
+      <w:proofErr w:type="spellEnd"/>
+      <w:r>
+        <w:t>-release-</w:t>
+      </w:r>
+      <w:proofErr w:type="spellStart"/>
+      <w:r>
+        <w:t>du.yaml</w:t>
+      </w:r>
+      <w:proofErr w:type="spellEnd"/>
+      <w:proofErr w:type="gramEnd"/>
+    </w:p>
+    <w:p>
+      <w:pPr>
+        <w:rPr>
+          <w:highlight w:val="lightGray"/>
+        </w:rPr>
+      </w:pPr>
+      <w:proofErr w:type="spellStart"/>
+      <w:r>
+        <w:rPr>
+          <w:highlight w:val="lightGray"/>
+        </w:rPr>
+        <w:t>apiVersion</w:t>
+      </w:r>
+      <w:proofErr w:type="spellEnd"/>
+      <w:r>
+        <w:rPr>
+          <w:highlight w:val="lightGray"/>
+        </w:rPr>
+        <w:t>: v1</w:t>
       </w:r>
     </w:p>
     <w:p>
@@ -370,20 +511,48 @@
         <w:rPr>
           <w:highlight w:val="lightGray"/>
         </w:rPr>
-        <w:t xml:space="preserve">    app: oran-release-du-pod</w:t>
-      </w:r>
-    </w:p>
-    <w:p>
-      <w:pPr>
-        <w:rPr>
-          <w:highlight w:val="lightGray"/>
-        </w:rPr>
-      </w:pPr>
-      <w:r>
-        <w:rPr>
-          <w:highlight w:val="lightGray"/>
-        </w:rPr>
-        <w:t xml:space="preserve">  name: oran-release-du-pod</w:t>
+        <w:t xml:space="preserve">    app: </w:t>
+      </w:r>
+      <w:proofErr w:type="spellStart"/>
+      <w:r>
+        <w:rPr>
+          <w:highlight w:val="lightGray"/>
+        </w:rPr>
+        <w:t>oran</w:t>
+      </w:r>
+      <w:proofErr w:type="spellEnd"/>
+      <w:r>
+        <w:rPr>
+          <w:highlight w:val="lightGray"/>
+        </w:rPr>
+        <w:t>-release-du-pod</w:t>
+      </w:r>
+    </w:p>
+    <w:p>
+      <w:pPr>
+        <w:rPr>
+          <w:highlight w:val="lightGray"/>
+        </w:rPr>
+      </w:pPr>
+      <w:r>
+        <w:rPr>
+          <w:highlight w:val="lightGray"/>
+        </w:rPr>
+        <w:t xml:space="preserve">  name: </w:t>
+      </w:r>
+      <w:proofErr w:type="spellStart"/>
+      <w:r>
+        <w:rPr>
+          <w:highlight w:val="lightGray"/>
+        </w:rPr>
+        <w:t>oran</w:t>
+      </w:r>
+      <w:proofErr w:type="spellEnd"/>
+      <w:r>
+        <w:rPr>
+          <w:highlight w:val="lightGray"/>
+        </w:rPr>
+        <w:t>-release-du-pod</w:t>
       </w:r>
     </w:p>
     <w:p>
@@ -422,7 +591,21 @@
         <w:rPr>
           <w:highlight w:val="lightGray"/>
         </w:rPr>
-        <w:t xml:space="preserve">  - securityContext:</w:t>
+        <w:t xml:space="preserve">  - </w:t>
+      </w:r>
+      <w:proofErr w:type="spellStart"/>
+      <w:r>
+        <w:rPr>
+          <w:highlight w:val="lightGray"/>
+        </w:rPr>
+        <w:t>securityContext</w:t>
+      </w:r>
+      <w:proofErr w:type="spellEnd"/>
+      <w:r>
+        <w:rPr>
+          <w:highlight w:val="lightGray"/>
+        </w:rPr>
+        <w:t>:</w:t>
       </w:r>
     </w:p>
     <w:p>
@@ -552,7 +735,21 @@
         <w:rPr>
           <w:highlight w:val="lightGray"/>
         </w:rPr>
-        <w:t xml:space="preserve">    tty: true</w:t>
+        <w:t xml:space="preserve">    </w:t>
+      </w:r>
+      <w:proofErr w:type="spellStart"/>
+      <w:r>
+        <w:rPr>
+          <w:highlight w:val="lightGray"/>
+        </w:rPr>
+        <w:t>tty</w:t>
+      </w:r>
+      <w:proofErr w:type="spellEnd"/>
+      <w:r>
+        <w:rPr>
+          <w:highlight w:val="lightGray"/>
+        </w:rPr>
+        <w:t>: true</w:t>
       </w:r>
     </w:p>
     <w:p>
@@ -584,13 +781,19 @@
         <w:rPr>
           <w:highlight w:val="lightGray"/>
         </w:rPr>
-        <w:t xml:space="preserve">  image: </w:t>
-      </w:r>
-      <w:r>
-        <w:rPr>
-          <w:highlight w:val="lightGray"/>
-        </w:rPr>
-        <w:t>oran-release-du:1.0</w:t>
+        <w:t xml:space="preserve">  image: oran-release-du</w:t>
+      </w:r>
+      <w:r>
+        <w:rPr>
+          <w:highlight w:val="lightGray"/>
+        </w:rPr>
+        <w:t>:2</w:t>
+      </w:r>
+      <w:r>
+        <w:rPr>
+          <w:highlight w:val="lightGray"/>
+        </w:rPr>
+        <w:t>.0</w:t>
       </w:r>
     </w:p>
     <w:p>
@@ -707,7 +910,21 @@
         <w:rPr>
           <w:highlight w:val="lightGray"/>
         </w:rPr>
-        <w:t xml:space="preserve">    volumeMounts:</w:t>
+        <w:t xml:space="preserve">    </w:t>
+      </w:r>
+      <w:proofErr w:type="spellStart"/>
+      <w:r>
+        <w:rPr>
+          <w:highlight w:val="lightGray"/>
+        </w:rPr>
+        <w:t>volumeMounts</w:t>
+      </w:r>
+      <w:proofErr w:type="spellEnd"/>
+      <w:r>
+        <w:rPr>
+          <w:highlight w:val="lightGray"/>
+        </w:rPr>
+        <w:t>:</w:t>
       </w:r>
     </w:p>
     <w:p>
@@ -721,80 +938,182 @@
           <w:highlight w:val="lightGray"/>
         </w:rPr>
         <w:lastRenderedPageBreak/>
-        <w:t xml:space="preserve">    - name: hugepage</w:t>
-      </w:r>
-    </w:p>
-    <w:p>
-      <w:pPr>
-        <w:rPr>
-          <w:highlight w:val="lightGray"/>
-        </w:rPr>
-      </w:pPr>
-      <w:r>
-        <w:rPr>
-          <w:highlight w:val="lightGray"/>
-        </w:rPr>
-        <w:t xml:space="preserve">      mountPath: /hugepages</w:t>
-      </w:r>
-    </w:p>
-    <w:p>
-      <w:pPr>
-        <w:rPr>
-          <w:highlight w:val="lightGray"/>
-        </w:rPr>
-      </w:pPr>
-      <w:r>
-        <w:rPr>
-          <w:highlight w:val="lightGray"/>
-        </w:rPr>
-        <w:t xml:space="preserve">    - name: varrun</w:t>
-      </w:r>
-    </w:p>
-    <w:p>
-      <w:pPr>
-        <w:rPr>
-          <w:highlight w:val="lightGray"/>
-        </w:rPr>
-      </w:pPr>
-      <w:r>
-        <w:rPr>
-          <w:highlight w:val="lightGray"/>
-        </w:rPr>
-        <w:t xml:space="preserve">      mountPath: /var/run/dpdk</w:t>
-      </w:r>
-    </w:p>
-    <w:p>
-      <w:pPr>
-        <w:rPr>
-          <w:highlight w:val="lightGray"/>
-        </w:rPr>
-      </w:pPr>
-      <w:r>
-        <w:rPr>
-          <w:highlight w:val="lightGray"/>
-        </w:rPr>
-        <w:t xml:space="preserve">      readOnly: false</w:t>
-      </w:r>
-    </w:p>
-    <w:p>
-      <w:pPr>
-        <w:rPr>
-          <w:highlight w:val="lightGray"/>
-        </w:rPr>
-      </w:pPr>
-      <w:r>
-        <w:rPr>
-          <w:highlight w:val="lightGray"/>
-        </w:rPr>
-        <w:t xml:space="preserve">    - name: iss-path</w:t>
-      </w:r>
-    </w:p>
-    <w:p>
-      <w:r>
-        <w:rPr>
-          <w:highlight w:val="lightGray"/>
-        </w:rPr>
-        <w:t xml:space="preserve">      mountPath: /opt/intel/system_studio_2019/</w:t>
+        <w:t xml:space="preserve">    - name: </w:t>
+      </w:r>
+      <w:proofErr w:type="spellStart"/>
+      <w:r>
+        <w:rPr>
+          <w:highlight w:val="lightGray"/>
+        </w:rPr>
+        <w:t>hugepage</w:t>
+      </w:r>
+      <w:proofErr w:type="spellEnd"/>
+    </w:p>
+    <w:p>
+      <w:pPr>
+        <w:rPr>
+          <w:highlight w:val="lightGray"/>
+        </w:rPr>
+      </w:pPr>
+      <w:r>
+        <w:rPr>
+          <w:highlight w:val="lightGray"/>
+        </w:rPr>
+        <w:t xml:space="preserve">      </w:t>
+      </w:r>
+      <w:proofErr w:type="spellStart"/>
+      <w:r>
+        <w:rPr>
+          <w:highlight w:val="lightGray"/>
+        </w:rPr>
+        <w:t>mountPath</w:t>
+      </w:r>
+      <w:proofErr w:type="spellEnd"/>
+      <w:r>
+        <w:rPr>
+          <w:highlight w:val="lightGray"/>
+        </w:rPr>
+        <w:t>: /</w:t>
+      </w:r>
+      <w:proofErr w:type="spellStart"/>
+      <w:r>
+        <w:rPr>
+          <w:highlight w:val="lightGray"/>
+        </w:rPr>
+        <w:t>hugepages</w:t>
+      </w:r>
+      <w:proofErr w:type="spellEnd"/>
+    </w:p>
+    <w:p>
+      <w:pPr>
+        <w:rPr>
+          <w:highlight w:val="lightGray"/>
+        </w:rPr>
+      </w:pPr>
+      <w:r>
+        <w:rPr>
+          <w:highlight w:val="lightGray"/>
+        </w:rPr>
+        <w:t xml:space="preserve">    - name: </w:t>
+      </w:r>
+      <w:proofErr w:type="spellStart"/>
+      <w:r>
+        <w:rPr>
+          <w:highlight w:val="lightGray"/>
+        </w:rPr>
+        <w:t>varrun</w:t>
+      </w:r>
+      <w:proofErr w:type="spellEnd"/>
+    </w:p>
+    <w:p>
+      <w:pPr>
+        <w:rPr>
+          <w:highlight w:val="lightGray"/>
+        </w:rPr>
+      </w:pPr>
+      <w:r>
+        <w:rPr>
+          <w:highlight w:val="lightGray"/>
+        </w:rPr>
+        <w:t xml:space="preserve">      </w:t>
+      </w:r>
+      <w:proofErr w:type="spellStart"/>
+      <w:r>
+        <w:rPr>
+          <w:highlight w:val="lightGray"/>
+        </w:rPr>
+        <w:t>mountPath</w:t>
+      </w:r>
+      <w:proofErr w:type="spellEnd"/>
+      <w:r>
+        <w:rPr>
+          <w:highlight w:val="lightGray"/>
+        </w:rPr>
+        <w:t>: /var/run/</w:t>
+      </w:r>
+      <w:proofErr w:type="spellStart"/>
+      <w:r>
+        <w:rPr>
+          <w:highlight w:val="lightGray"/>
+        </w:rPr>
+        <w:t>dpdk</w:t>
+      </w:r>
+      <w:proofErr w:type="spellEnd"/>
+    </w:p>
+    <w:p>
+      <w:pPr>
+        <w:rPr>
+          <w:highlight w:val="lightGray"/>
+        </w:rPr>
+      </w:pPr>
+      <w:r>
+        <w:rPr>
+          <w:highlight w:val="lightGray"/>
+        </w:rPr>
+        <w:t xml:space="preserve">      </w:t>
+      </w:r>
+      <w:proofErr w:type="spellStart"/>
+      <w:r>
+        <w:rPr>
+          <w:highlight w:val="lightGray"/>
+        </w:rPr>
+        <w:t>readOnly</w:t>
+      </w:r>
+      <w:proofErr w:type="spellEnd"/>
+      <w:r>
+        <w:rPr>
+          <w:highlight w:val="lightGray"/>
+        </w:rPr>
+        <w:t>: false</w:t>
+      </w:r>
+    </w:p>
+    <w:p>
+      <w:pPr>
+        <w:rPr>
+          <w:highlight w:val="lightGray"/>
+        </w:rPr>
+      </w:pPr>
+      <w:r>
+        <w:rPr>
+          <w:highlight w:val="lightGray"/>
+        </w:rPr>
+        <w:t xml:space="preserve">    - name: </w:t>
+      </w:r>
+      <w:proofErr w:type="spellStart"/>
+      <w:r>
+        <w:rPr>
+          <w:highlight w:val="lightGray"/>
+        </w:rPr>
+        <w:t>iss</w:t>
+      </w:r>
+      <w:proofErr w:type="spellEnd"/>
+      <w:r>
+        <w:rPr>
+          <w:highlight w:val="lightGray"/>
+        </w:rPr>
+        <w:t>-path</w:t>
+      </w:r>
+    </w:p>
+    <w:p>
+      <w:r>
+        <w:rPr>
+          <w:highlight w:val="lightGray"/>
+        </w:rPr>
+        <w:t xml:space="preserve">      </w:t>
+      </w:r>
+      <w:proofErr w:type="spellStart"/>
+      <w:r>
+        <w:rPr>
+          <w:highlight w:val="lightGray"/>
+        </w:rPr>
+        <w:t>mountPath</w:t>
+      </w:r>
+      <w:proofErr w:type="spellEnd"/>
+      <w:r>
+        <w:rPr>
+          <w:highlight w:val="lightGray"/>
+        </w:rPr>
+        <w:t>: /opt/intel/system_studio_2019/</w:t>
       </w:r>
     </w:p>
     <w:p>
@@ -810,7 +1129,21 @@
         <w:rPr>
           <w:highlight w:val="lightGray"/>
         </w:rPr>
-        <w:t>- securityContext:</w:t>
+        <w:t xml:space="preserve">- </w:t>
+      </w:r>
+      <w:proofErr w:type="spellStart"/>
+      <w:r>
+        <w:rPr>
+          <w:highlight w:val="lightGray"/>
+        </w:rPr>
+        <w:t>securityContext</w:t>
+      </w:r>
+      <w:proofErr w:type="spellEnd"/>
+      <w:r>
+        <w:rPr>
+          <w:highlight w:val="lightGray"/>
+        </w:rPr>
+        <w:t>:</w:t>
       </w:r>
     </w:p>
     <w:p>
@@ -940,7 +1273,21 @@
         <w:rPr>
           <w:highlight w:val="lightGray"/>
         </w:rPr>
-        <w:t xml:space="preserve">    tty: true</w:t>
+        <w:t xml:space="preserve">    </w:t>
+      </w:r>
+      <w:proofErr w:type="spellStart"/>
+      <w:r>
+        <w:rPr>
+          <w:highlight w:val="lightGray"/>
+        </w:rPr>
+        <w:t>tty</w:t>
+      </w:r>
+      <w:proofErr w:type="spellEnd"/>
+      <w:r>
+        <w:rPr>
+          <w:highlight w:val="lightGray"/>
+        </w:rPr>
+        <w:t>: true</w:t>
       </w:r>
     </w:p>
     <w:p>
@@ -972,27 +1319,41 @@
         <w:rPr>
           <w:highlight w:val="lightGray"/>
         </w:rPr>
-        <w:t xml:space="preserve">  image: </w:t>
-      </w:r>
-      <w:r>
-        <w:rPr>
-          <w:highlight w:val="lightGray"/>
-        </w:rPr>
-        <w:t>oran-release-du:1.0</w:t>
-      </w:r>
-    </w:p>
-    <w:p>
-      <w:pPr>
-        <w:rPr>
-          <w:highlight w:val="lightGray"/>
-        </w:rPr>
-      </w:pPr>
-      <w:r>
-        <w:rPr>
-          <w:highlight w:val="lightGray"/>
-        </w:rPr>
-        <w:t xml:space="preserve">    name: oran-fapi</w:t>
-      </w:r>
+        <w:t xml:space="preserve">  image: oran-release-du:</w:t>
+      </w:r>
+      <w:r>
+        <w:rPr>
+          <w:highlight w:val="lightGray"/>
+        </w:rPr>
+        <w:t>2</w:t>
+      </w:r>
+      <w:r>
+        <w:rPr>
+          <w:highlight w:val="lightGray"/>
+        </w:rPr>
+        <w:t>.0</w:t>
+      </w:r>
+    </w:p>
+    <w:p>
+      <w:pPr>
+        <w:rPr>
+          <w:highlight w:val="lightGray"/>
+        </w:rPr>
+      </w:pPr>
+      <w:r>
+        <w:rPr>
+          <w:highlight w:val="lightGray"/>
+        </w:rPr>
+        <w:t xml:space="preserve">    name: </w:t>
+      </w:r>
+      <w:proofErr w:type="spellStart"/>
+      <w:r>
+        <w:rPr>
+          <w:highlight w:val="lightGray"/>
+        </w:rPr>
+        <w:t>oran-fapi</w:t>
+      </w:r>
+      <w:proofErr w:type="spellEnd"/>
     </w:p>
     <w:p>
       <w:pPr>
@@ -1095,7 +1456,21 @@
         <w:rPr>
           <w:highlight w:val="lightGray"/>
         </w:rPr>
-        <w:t xml:space="preserve">    volumeMounts:</w:t>
+        <w:t xml:space="preserve">    </w:t>
+      </w:r>
+      <w:proofErr w:type="spellStart"/>
+      <w:r>
+        <w:rPr>
+          <w:highlight w:val="lightGray"/>
+        </w:rPr>
+        <w:t>volumeMounts</w:t>
+      </w:r>
+      <w:proofErr w:type="spellEnd"/>
+      <w:r>
+        <w:rPr>
+          <w:highlight w:val="lightGray"/>
+        </w:rPr>
+        <w:t>:</w:t>
       </w:r>
     </w:p>
     <w:p>
@@ -1109,98 +1484,214 @@
           <w:highlight w:val="lightGray"/>
         </w:rPr>
         <w:lastRenderedPageBreak/>
-        <w:t xml:space="preserve">    - name: hugepage</w:t>
-      </w:r>
-    </w:p>
-    <w:p>
-      <w:pPr>
-        <w:rPr>
-          <w:highlight w:val="lightGray"/>
-        </w:rPr>
-      </w:pPr>
-      <w:r>
-        <w:rPr>
-          <w:highlight w:val="lightGray"/>
-        </w:rPr>
-        <w:t xml:space="preserve">      mountPath: /hugepages</w:t>
-      </w:r>
-    </w:p>
-    <w:p>
-      <w:pPr>
-        <w:rPr>
-          <w:highlight w:val="lightGray"/>
-        </w:rPr>
-      </w:pPr>
-      <w:r>
-        <w:rPr>
-          <w:highlight w:val="lightGray"/>
-        </w:rPr>
-        <w:t xml:space="preserve">    - name: iss-path</w:t>
-      </w:r>
-    </w:p>
-    <w:p>
-      <w:pPr>
-        <w:rPr>
-          <w:highlight w:val="lightGray"/>
-        </w:rPr>
-      </w:pPr>
-      <w:r>
-        <w:rPr>
-          <w:highlight w:val="lightGray"/>
-        </w:rPr>
-        <w:t xml:space="preserve">      mountPath: /opt/intel/system_studio_2019/</w:t>
-      </w:r>
-    </w:p>
-    <w:p>
-      <w:pPr>
-        <w:rPr>
-          <w:highlight w:val="lightGray"/>
-        </w:rPr>
-      </w:pPr>
-      <w:r>
-        <w:rPr>
-          <w:highlight w:val="lightGray"/>
-        </w:rPr>
-        <w:t xml:space="preserve">    - name: varrun</w:t>
-      </w:r>
-    </w:p>
-    <w:p>
-      <w:pPr>
-        <w:rPr>
-          <w:highlight w:val="lightGray"/>
-        </w:rPr>
-      </w:pPr>
-      <w:r>
-        <w:rPr>
-          <w:highlight w:val="lightGray"/>
-        </w:rPr>
-        <w:t xml:space="preserve">      mountPath: /var/run/dpdk</w:t>
-      </w:r>
-    </w:p>
-    <w:p>
-      <w:pPr>
-        <w:rPr>
-          <w:highlight w:val="lightGray"/>
-        </w:rPr>
-      </w:pPr>
-      <w:r>
-        <w:rPr>
-          <w:highlight w:val="lightGray"/>
-        </w:rPr>
-        <w:t xml:space="preserve">      readOnly: false</w:t>
-      </w:r>
-    </w:p>
-    <w:p>
-      <w:pPr>
-        <w:rPr>
-          <w:highlight w:val="lightGray"/>
-        </w:rPr>
-      </w:pPr>
-      <w:r>
-        <w:rPr>
-          <w:highlight w:val="lightGray"/>
-        </w:rPr>
-        <w:t xml:space="preserve">  - securityContext:</w:t>
+        <w:t xml:space="preserve">    - name: </w:t>
+      </w:r>
+      <w:proofErr w:type="spellStart"/>
+      <w:r>
+        <w:rPr>
+          <w:highlight w:val="lightGray"/>
+        </w:rPr>
+        <w:t>hugepage</w:t>
+      </w:r>
+      <w:proofErr w:type="spellEnd"/>
+    </w:p>
+    <w:p>
+      <w:pPr>
+        <w:rPr>
+          <w:highlight w:val="lightGray"/>
+        </w:rPr>
+      </w:pPr>
+      <w:r>
+        <w:rPr>
+          <w:highlight w:val="lightGray"/>
+        </w:rPr>
+        <w:t xml:space="preserve">      </w:t>
+      </w:r>
+      <w:proofErr w:type="spellStart"/>
+      <w:r>
+        <w:rPr>
+          <w:highlight w:val="lightGray"/>
+        </w:rPr>
+        <w:t>mountPath</w:t>
+      </w:r>
+      <w:proofErr w:type="spellEnd"/>
+      <w:r>
+        <w:rPr>
+          <w:highlight w:val="lightGray"/>
+        </w:rPr>
+        <w:t>: /</w:t>
+      </w:r>
+      <w:proofErr w:type="spellStart"/>
+      <w:r>
+        <w:rPr>
+          <w:highlight w:val="lightGray"/>
+        </w:rPr>
+        <w:t>hugepages</w:t>
+      </w:r>
+      <w:proofErr w:type="spellEnd"/>
+    </w:p>
+    <w:p>
+      <w:pPr>
+        <w:rPr>
+          <w:highlight w:val="lightGray"/>
+        </w:rPr>
+      </w:pPr>
+      <w:r>
+        <w:rPr>
+          <w:highlight w:val="lightGray"/>
+        </w:rPr>
+        <w:t xml:space="preserve">    - name: </w:t>
+      </w:r>
+      <w:proofErr w:type="spellStart"/>
+      <w:r>
+        <w:rPr>
+          <w:highlight w:val="lightGray"/>
+        </w:rPr>
+        <w:t>iss</w:t>
+      </w:r>
+      <w:proofErr w:type="spellEnd"/>
+      <w:r>
+        <w:rPr>
+          <w:highlight w:val="lightGray"/>
+        </w:rPr>
+        <w:t>-path</w:t>
+      </w:r>
+    </w:p>
+    <w:p>
+      <w:pPr>
+        <w:rPr>
+          <w:highlight w:val="lightGray"/>
+        </w:rPr>
+      </w:pPr>
+      <w:r>
+        <w:rPr>
+          <w:highlight w:val="lightGray"/>
+        </w:rPr>
+        <w:t xml:space="preserve">      </w:t>
+      </w:r>
+      <w:proofErr w:type="spellStart"/>
+      <w:r>
+        <w:rPr>
+          <w:highlight w:val="lightGray"/>
+        </w:rPr>
+        <w:t>mountPath</w:t>
+      </w:r>
+      <w:proofErr w:type="spellEnd"/>
+      <w:r>
+        <w:rPr>
+          <w:highlight w:val="lightGray"/>
+        </w:rPr>
+        <w:t>: /opt/intel/system_studio_2019/</w:t>
+      </w:r>
+    </w:p>
+    <w:p>
+      <w:pPr>
+        <w:rPr>
+          <w:highlight w:val="lightGray"/>
+        </w:rPr>
+      </w:pPr>
+      <w:r>
+        <w:rPr>
+          <w:highlight w:val="lightGray"/>
+        </w:rPr>
+        <w:t xml:space="preserve">    - name: </w:t>
+      </w:r>
+      <w:proofErr w:type="spellStart"/>
+      <w:r>
+        <w:rPr>
+          <w:highlight w:val="lightGray"/>
+        </w:rPr>
+        <w:t>varrun</w:t>
+      </w:r>
+      <w:proofErr w:type="spellEnd"/>
+    </w:p>
+    <w:p>
+      <w:pPr>
+        <w:rPr>
+          <w:highlight w:val="lightGray"/>
+        </w:rPr>
+      </w:pPr>
+      <w:r>
+        <w:rPr>
+          <w:highlight w:val="lightGray"/>
+        </w:rPr>
+        <w:t xml:space="preserve">      </w:t>
+      </w:r>
+      <w:proofErr w:type="spellStart"/>
+      <w:r>
+        <w:rPr>
+          <w:highlight w:val="lightGray"/>
+        </w:rPr>
+        <w:t>mountPath</w:t>
+      </w:r>
+      <w:proofErr w:type="spellEnd"/>
+      <w:r>
+        <w:rPr>
+          <w:highlight w:val="lightGray"/>
+        </w:rPr>
+        <w:t>: /var/run/</w:t>
+      </w:r>
+      <w:proofErr w:type="spellStart"/>
+      <w:r>
+        <w:rPr>
+          <w:highlight w:val="lightGray"/>
+        </w:rPr>
+        <w:t>dpdk</w:t>
+      </w:r>
+      <w:proofErr w:type="spellEnd"/>
+    </w:p>
+    <w:p>
+      <w:pPr>
+        <w:rPr>
+          <w:highlight w:val="lightGray"/>
+        </w:rPr>
+      </w:pPr>
+      <w:r>
+        <w:rPr>
+          <w:highlight w:val="lightGray"/>
+        </w:rPr>
+        <w:t xml:space="preserve">      </w:t>
+      </w:r>
+      <w:proofErr w:type="spellStart"/>
+      <w:r>
+        <w:rPr>
+          <w:highlight w:val="lightGray"/>
+        </w:rPr>
+        <w:t>readOnly</w:t>
+      </w:r>
+      <w:proofErr w:type="spellEnd"/>
+      <w:r>
+        <w:rPr>
+          <w:highlight w:val="lightGray"/>
+        </w:rPr>
+        <w:t>: false</w:t>
+      </w:r>
+    </w:p>
+    <w:p>
+      <w:pPr>
+        <w:rPr>
+          <w:highlight w:val="lightGray"/>
+        </w:rPr>
+      </w:pPr>
+      <w:r>
+        <w:rPr>
+          <w:highlight w:val="lightGray"/>
+        </w:rPr>
+        <w:t xml:space="preserve">  - </w:t>
+      </w:r>
+      <w:proofErr w:type="spellStart"/>
+      <w:r>
+        <w:rPr>
+          <w:highlight w:val="lightGray"/>
+        </w:rPr>
+        <w:t>securityContext</w:t>
+      </w:r>
+      <w:proofErr w:type="spellEnd"/>
+      <w:r>
+        <w:rPr>
+          <w:highlight w:val="lightGray"/>
+        </w:rPr>
+        <w:t>:</w:t>
       </w:r>
     </w:p>
     <w:p>
@@ -1330,7 +1821,21 @@
         <w:rPr>
           <w:highlight w:val="lightGray"/>
         </w:rPr>
-        <w:t xml:space="preserve">    tty: true</w:t>
+        <w:t xml:space="preserve">    </w:t>
+      </w:r>
+      <w:proofErr w:type="spellStart"/>
+      <w:r>
+        <w:rPr>
+          <w:highlight w:val="lightGray"/>
+        </w:rPr>
+        <w:t>tty</w:t>
+      </w:r>
+      <w:proofErr w:type="spellEnd"/>
+      <w:r>
+        <w:rPr>
+          <w:highlight w:val="lightGray"/>
+        </w:rPr>
+        <w:t>: true</w:t>
       </w:r>
     </w:p>
     <w:p>
@@ -1362,27 +1867,41 @@
         <w:rPr>
           <w:highlight w:val="lightGray"/>
         </w:rPr>
-        <w:t xml:space="preserve">  image: </w:t>
-      </w:r>
-      <w:r>
-        <w:rPr>
-          <w:highlight w:val="lightGray"/>
-        </w:rPr>
-        <w:t>oran-release-du:1.0</w:t>
-      </w:r>
-    </w:p>
-    <w:p>
-      <w:pPr>
-        <w:rPr>
-          <w:highlight w:val="lightGray"/>
-        </w:rPr>
-      </w:pPr>
-      <w:r>
-        <w:rPr>
-          <w:highlight w:val="lightGray"/>
-        </w:rPr>
-        <w:t xml:space="preserve">    name: testmac</w:t>
-      </w:r>
+        <w:t xml:space="preserve">  image: oran-release-du:</w:t>
+      </w:r>
+      <w:r>
+        <w:rPr>
+          <w:highlight w:val="lightGray"/>
+        </w:rPr>
+        <w:t>2</w:t>
+      </w:r>
+      <w:r>
+        <w:rPr>
+          <w:highlight w:val="lightGray"/>
+        </w:rPr>
+        <w:t>.0</w:t>
+      </w:r>
+    </w:p>
+    <w:p>
+      <w:pPr>
+        <w:rPr>
+          <w:highlight w:val="lightGray"/>
+        </w:rPr>
+      </w:pPr>
+      <w:r>
+        <w:rPr>
+          <w:highlight w:val="lightGray"/>
+        </w:rPr>
+        <w:t xml:space="preserve">    name: </w:t>
+      </w:r>
+      <w:proofErr w:type="spellStart"/>
+      <w:r>
+        <w:rPr>
+          <w:highlight w:val="lightGray"/>
+        </w:rPr>
+        <w:t>testmac</w:t>
+      </w:r>
+      <w:proofErr w:type="spellEnd"/>
     </w:p>
     <w:p>
       <w:pPr>
@@ -1459,34 +1978,78 @@
         <w:rPr>
           <w:highlight w:val="lightGray"/>
         </w:rPr>
-        <w:t xml:space="preserve">    volumeMounts:</w:t>
-      </w:r>
-    </w:p>
-    <w:p>
-      <w:pPr>
-        <w:rPr>
-          <w:highlight w:val="lightGray"/>
-        </w:rPr>
-      </w:pPr>
-      <w:r>
-        <w:rPr>
-          <w:highlight w:val="lightGray"/>
-        </w:rPr>
-        <w:t xml:space="preserve">    - name: hugepage</w:t>
-      </w:r>
-    </w:p>
-    <w:p>
-      <w:pPr>
-        <w:rPr>
-          <w:highlight w:val="lightGray"/>
-        </w:rPr>
-      </w:pPr>
-      <w:r>
-        <w:rPr>
-          <w:highlight w:val="lightGray"/>
-        </w:rPr>
-        <w:t xml:space="preserve">      mountPath: /hugepages</w:t>
-      </w:r>
+        <w:t xml:space="preserve">    </w:t>
+      </w:r>
+      <w:proofErr w:type="spellStart"/>
+      <w:r>
+        <w:rPr>
+          <w:highlight w:val="lightGray"/>
+        </w:rPr>
+        <w:t>volumeMounts</w:t>
+      </w:r>
+      <w:proofErr w:type="spellEnd"/>
+      <w:r>
+        <w:rPr>
+          <w:highlight w:val="lightGray"/>
+        </w:rPr>
+        <w:t>:</w:t>
+      </w:r>
+    </w:p>
+    <w:p>
+      <w:pPr>
+        <w:rPr>
+          <w:highlight w:val="lightGray"/>
+        </w:rPr>
+      </w:pPr>
+      <w:r>
+        <w:rPr>
+          <w:highlight w:val="lightGray"/>
+        </w:rPr>
+        <w:t xml:space="preserve">    - name: </w:t>
+      </w:r>
+      <w:proofErr w:type="spellStart"/>
+      <w:r>
+        <w:rPr>
+          <w:highlight w:val="lightGray"/>
+        </w:rPr>
+        <w:t>hugepage</w:t>
+      </w:r>
+      <w:proofErr w:type="spellEnd"/>
+    </w:p>
+    <w:p>
+      <w:pPr>
+        <w:rPr>
+          <w:highlight w:val="lightGray"/>
+        </w:rPr>
+      </w:pPr>
+      <w:r>
+        <w:rPr>
+          <w:highlight w:val="lightGray"/>
+        </w:rPr>
+        <w:t xml:space="preserve">      </w:t>
+      </w:r>
+      <w:proofErr w:type="spellStart"/>
+      <w:r>
+        <w:rPr>
+          <w:highlight w:val="lightGray"/>
+        </w:rPr>
+        <w:t>mountPath</w:t>
+      </w:r>
+      <w:proofErr w:type="spellEnd"/>
+      <w:r>
+        <w:rPr>
+          <w:highlight w:val="lightGray"/>
+        </w:rPr>
+        <w:t>: /</w:t>
+      </w:r>
+      <w:proofErr w:type="spellStart"/>
+      <w:r>
+        <w:rPr>
+          <w:highlight w:val="lightGray"/>
+        </w:rPr>
+        <w:t>hugepages</w:t>
+      </w:r>
+      <w:proofErr w:type="spellEnd"/>
     </w:p>
     <w:p>
       <w:pPr>
@@ -1499,59 +2062,131 @@
           <w:highlight w:val="lightGray"/>
         </w:rPr>
         <w:lastRenderedPageBreak/>
-        <w:t xml:space="preserve">    - name: iss-path</w:t>
-      </w:r>
-    </w:p>
-    <w:p>
-      <w:pPr>
-        <w:rPr>
-          <w:highlight w:val="lightGray"/>
-        </w:rPr>
-      </w:pPr>
-      <w:r>
-        <w:rPr>
-          <w:highlight w:val="lightGray"/>
-        </w:rPr>
-        <w:t xml:space="preserve">      mountPath: /opt/intel/system_studio_2019/</w:t>
-      </w:r>
-    </w:p>
-    <w:p>
-      <w:pPr>
-        <w:rPr>
-          <w:highlight w:val="lightGray"/>
-        </w:rPr>
-      </w:pPr>
-      <w:r>
-        <w:rPr>
-          <w:highlight w:val="lightGray"/>
-        </w:rPr>
-        <w:t xml:space="preserve">    - name: varrun</w:t>
-      </w:r>
-    </w:p>
-    <w:p>
-      <w:pPr>
-        <w:rPr>
-          <w:highlight w:val="lightGray"/>
-        </w:rPr>
-      </w:pPr>
-      <w:r>
-        <w:rPr>
-          <w:highlight w:val="lightGray"/>
-        </w:rPr>
-        <w:t xml:space="preserve">      mountPath: /var/run/dpdk</w:t>
-      </w:r>
-    </w:p>
-    <w:p>
-      <w:pPr>
-        <w:rPr>
-          <w:highlight w:val="lightGray"/>
-        </w:rPr>
-      </w:pPr>
-      <w:r>
-        <w:rPr>
-          <w:highlight w:val="lightGray"/>
-        </w:rPr>
-        <w:t xml:space="preserve">      readOnly: false</w:t>
+        <w:t xml:space="preserve">    - name: </w:t>
+      </w:r>
+      <w:proofErr w:type="spellStart"/>
+      <w:r>
+        <w:rPr>
+          <w:highlight w:val="lightGray"/>
+        </w:rPr>
+        <w:t>iss</w:t>
+      </w:r>
+      <w:proofErr w:type="spellEnd"/>
+      <w:r>
+        <w:rPr>
+          <w:highlight w:val="lightGray"/>
+        </w:rPr>
+        <w:t>-path</w:t>
+      </w:r>
+    </w:p>
+    <w:p>
+      <w:pPr>
+        <w:rPr>
+          <w:highlight w:val="lightGray"/>
+        </w:rPr>
+      </w:pPr>
+      <w:r>
+        <w:rPr>
+          <w:highlight w:val="lightGray"/>
+        </w:rPr>
+        <w:t xml:space="preserve">      </w:t>
+      </w:r>
+      <w:proofErr w:type="spellStart"/>
+      <w:r>
+        <w:rPr>
+          <w:highlight w:val="lightGray"/>
+        </w:rPr>
+        <w:t>mountPath</w:t>
+      </w:r>
+      <w:proofErr w:type="spellEnd"/>
+      <w:r>
+        <w:rPr>
+          <w:highlight w:val="lightGray"/>
+        </w:rPr>
+        <w:t>: /opt/intel/system_studio_2019/</w:t>
+      </w:r>
+    </w:p>
+    <w:p>
+      <w:pPr>
+        <w:rPr>
+          <w:highlight w:val="lightGray"/>
+        </w:rPr>
+      </w:pPr>
+      <w:r>
+        <w:rPr>
+          <w:highlight w:val="lightGray"/>
+        </w:rPr>
+        <w:t xml:space="preserve">    - name: </w:t>
+      </w:r>
+      <w:proofErr w:type="spellStart"/>
+      <w:r>
+        <w:rPr>
+          <w:highlight w:val="lightGray"/>
+        </w:rPr>
+        <w:t>varrun</w:t>
+      </w:r>
+      <w:proofErr w:type="spellEnd"/>
+    </w:p>
+    <w:p>
+      <w:pPr>
+        <w:rPr>
+          <w:highlight w:val="lightGray"/>
+        </w:rPr>
+      </w:pPr>
+      <w:r>
+        <w:rPr>
+          <w:highlight w:val="lightGray"/>
+        </w:rPr>
+        <w:t xml:space="preserve">      </w:t>
+      </w:r>
+      <w:proofErr w:type="spellStart"/>
+      <w:r>
+        <w:rPr>
+          <w:highlight w:val="lightGray"/>
+        </w:rPr>
+        <w:t>mountPath</w:t>
+      </w:r>
+      <w:proofErr w:type="spellEnd"/>
+      <w:r>
+        <w:rPr>
+          <w:highlight w:val="lightGray"/>
+        </w:rPr>
+        <w:t>: /var/run/</w:t>
+      </w:r>
+      <w:proofErr w:type="spellStart"/>
+      <w:r>
+        <w:rPr>
+          <w:highlight w:val="lightGray"/>
+        </w:rPr>
+        <w:t>dpdk</w:t>
+      </w:r>
+      <w:proofErr w:type="spellEnd"/>
+    </w:p>
+    <w:p>
+      <w:pPr>
+        <w:rPr>
+          <w:highlight w:val="lightGray"/>
+        </w:rPr>
+      </w:pPr>
+      <w:r>
+        <w:rPr>
+          <w:highlight w:val="lightGray"/>
+        </w:rPr>
+        <w:t xml:space="preserve">      </w:t>
+      </w:r>
+      <w:proofErr w:type="spellStart"/>
+      <w:r>
+        <w:rPr>
+          <w:highlight w:val="lightGray"/>
+        </w:rPr>
+        <w:t>readOnly</w:t>
+      </w:r>
+      <w:proofErr w:type="spellEnd"/>
+      <w:r>
+        <w:rPr>
+          <w:highlight w:val="lightGray"/>
+        </w:rPr>
+        <w:t>: false</w:t>
       </w:r>
     </w:p>
     <w:p>
@@ -1577,85 +2212,165 @@
         <w:rPr>
           <w:highlight w:val="lightGray"/>
         </w:rPr>
-        <w:t xml:space="preserve">  - name: hugepage</w:t>
-      </w:r>
-    </w:p>
-    <w:p>
-      <w:pPr>
-        <w:rPr>
-          <w:highlight w:val="lightGray"/>
-        </w:rPr>
-      </w:pPr>
-      <w:r>
-        <w:rPr>
-          <w:highlight w:val="lightGray"/>
-        </w:rPr>
-        <w:t xml:space="preserve">    emptyDir:</w:t>
-      </w:r>
-    </w:p>
-    <w:p>
-      <w:pPr>
-        <w:rPr>
-          <w:highlight w:val="lightGray"/>
-        </w:rPr>
-      </w:pPr>
-      <w:r>
-        <w:rPr>
-          <w:highlight w:val="lightGray"/>
-        </w:rPr>
-        <w:t xml:space="preserve">      medium: HugePages</w:t>
-      </w:r>
-    </w:p>
-    <w:p>
-      <w:pPr>
-        <w:rPr>
-          <w:highlight w:val="lightGray"/>
-        </w:rPr>
-      </w:pPr>
-      <w:r>
-        <w:rPr>
-          <w:highlight w:val="lightGray"/>
-        </w:rPr>
-        <w:t xml:space="preserve">  - name: varrun</w:t>
-      </w:r>
-    </w:p>
-    <w:p>
-      <w:pPr>
-        <w:rPr>
-          <w:highlight w:val="lightGray"/>
-        </w:rPr>
-      </w:pPr>
-      <w:r>
-        <w:rPr>
-          <w:highlight w:val="lightGray"/>
-        </w:rPr>
-        <w:t xml:space="preserve">    emptyDir: {}</w:t>
-      </w:r>
-    </w:p>
-    <w:p>
-      <w:pPr>
-        <w:rPr>
-          <w:highlight w:val="lightGray"/>
-        </w:rPr>
-      </w:pPr>
-      <w:r>
-        <w:rPr>
-          <w:highlight w:val="lightGray"/>
-        </w:rPr>
-        <w:t xml:space="preserve">  - name: iss-path</w:t>
-      </w:r>
-    </w:p>
-    <w:p>
-      <w:pPr>
-        <w:rPr>
-          <w:highlight w:val="lightGray"/>
-        </w:rPr>
-      </w:pPr>
-      <w:r>
-        <w:rPr>
-          <w:highlight w:val="lightGray"/>
-        </w:rPr>
-        <w:t xml:space="preserve">    hostPath:</w:t>
+        <w:t xml:space="preserve">  - name: </w:t>
+      </w:r>
+      <w:proofErr w:type="spellStart"/>
+      <w:r>
+        <w:rPr>
+          <w:highlight w:val="lightGray"/>
+        </w:rPr>
+        <w:t>hugepage</w:t>
+      </w:r>
+      <w:proofErr w:type="spellEnd"/>
+    </w:p>
+    <w:p>
+      <w:pPr>
+        <w:rPr>
+          <w:highlight w:val="lightGray"/>
+        </w:rPr>
+      </w:pPr>
+      <w:r>
+        <w:rPr>
+          <w:highlight w:val="lightGray"/>
+        </w:rPr>
+        <w:t xml:space="preserve">    </w:t>
+      </w:r>
+      <w:proofErr w:type="spellStart"/>
+      <w:r>
+        <w:rPr>
+          <w:highlight w:val="lightGray"/>
+        </w:rPr>
+        <w:t>emptyDir</w:t>
+      </w:r>
+      <w:proofErr w:type="spellEnd"/>
+      <w:r>
+        <w:rPr>
+          <w:highlight w:val="lightGray"/>
+        </w:rPr>
+        <w:t>:</w:t>
+      </w:r>
+    </w:p>
+    <w:p>
+      <w:pPr>
+        <w:rPr>
+          <w:highlight w:val="lightGray"/>
+        </w:rPr>
+      </w:pPr>
+      <w:r>
+        <w:rPr>
+          <w:highlight w:val="lightGray"/>
+        </w:rPr>
+        <w:t xml:space="preserve">      medium: </w:t>
+      </w:r>
+      <w:proofErr w:type="spellStart"/>
+      <w:r>
+        <w:rPr>
+          <w:highlight w:val="lightGray"/>
+        </w:rPr>
+        <w:t>HugePages</w:t>
+      </w:r>
+      <w:proofErr w:type="spellEnd"/>
+    </w:p>
+    <w:p>
+      <w:pPr>
+        <w:rPr>
+          <w:highlight w:val="lightGray"/>
+        </w:rPr>
+      </w:pPr>
+      <w:r>
+        <w:rPr>
+          <w:highlight w:val="lightGray"/>
+        </w:rPr>
+        <w:t xml:space="preserve">  - name: </w:t>
+      </w:r>
+      <w:proofErr w:type="spellStart"/>
+      <w:r>
+        <w:rPr>
+          <w:highlight w:val="lightGray"/>
+        </w:rPr>
+        <w:t>varrun</w:t>
+      </w:r>
+      <w:proofErr w:type="spellEnd"/>
+    </w:p>
+    <w:p>
+      <w:pPr>
+        <w:rPr>
+          <w:highlight w:val="lightGray"/>
+        </w:rPr>
+      </w:pPr>
+      <w:r>
+        <w:rPr>
+          <w:highlight w:val="lightGray"/>
+        </w:rPr>
+        <w:t xml:space="preserve">    </w:t>
+      </w:r>
+      <w:proofErr w:type="spellStart"/>
+      <w:r>
+        <w:rPr>
+          <w:highlight w:val="lightGray"/>
+        </w:rPr>
+        <w:t>emptyDir</w:t>
+      </w:r>
+      <w:proofErr w:type="spellEnd"/>
+      <w:r>
+        <w:rPr>
+          <w:highlight w:val="lightGray"/>
+        </w:rPr>
+        <w:t>: {}</w:t>
+      </w:r>
+    </w:p>
+    <w:p>
+      <w:pPr>
+        <w:rPr>
+          <w:highlight w:val="lightGray"/>
+        </w:rPr>
+      </w:pPr>
+      <w:r>
+        <w:rPr>
+          <w:highlight w:val="lightGray"/>
+        </w:rPr>
+        <w:t xml:space="preserve">  - name: </w:t>
+      </w:r>
+      <w:proofErr w:type="spellStart"/>
+      <w:r>
+        <w:rPr>
+          <w:highlight w:val="lightGray"/>
+        </w:rPr>
+        <w:t>iss</w:t>
+      </w:r>
+      <w:proofErr w:type="spellEnd"/>
+      <w:r>
+        <w:rPr>
+          <w:highlight w:val="lightGray"/>
+        </w:rPr>
+        <w:t>-path</w:t>
+      </w:r>
+    </w:p>
+    <w:p>
+      <w:pPr>
+        <w:rPr>
+          <w:highlight w:val="lightGray"/>
+        </w:rPr>
+      </w:pPr>
+      <w:r>
+        <w:rPr>
+          <w:highlight w:val="lightGray"/>
+        </w:rPr>
+        <w:t xml:space="preserve">    </w:t>
+      </w:r>
+      <w:proofErr w:type="spellStart"/>
+      <w:r>
+        <w:rPr>
+          <w:highlight w:val="lightGray"/>
+        </w:rPr>
+        <w:t>hostPath</w:t>
+      </w:r>
+      <w:proofErr w:type="spellEnd"/>
+      <w:r>
+        <w:rPr>
+          <w:highlight w:val="lightGray"/>
+        </w:rPr>
+        <w:t>:</w:t>
       </w:r>
     </w:p>
     <w:p>
@@ -1669,21 +2384,59 @@
     <w:p/>
     <w:p>
       <w:r>
-        <w:t>Create the pod using kubectl</w:t>
-      </w:r>
-    </w:p>
-    <w:p>
-      <w:r>
-        <w:t xml:space="preserve">kubectl create –f </w:t>
-      </w:r>
-      <w:r>
-        <w:t>oran-release-du.yaml</w:t>
-      </w:r>
+        <w:t xml:space="preserve">Create the pod using </w:t>
+      </w:r>
+      <w:proofErr w:type="spellStart"/>
+      <w:r>
+        <w:t>kubectl</w:t>
+      </w:r>
+      <w:proofErr w:type="spellEnd"/>
+    </w:p>
+    <w:p>
+      <w:proofErr w:type="spellStart"/>
+      <w:r>
+        <w:t>kubectl</w:t>
+      </w:r>
+      <w:proofErr w:type="spellEnd"/>
+      <w:r>
+        <w:t xml:space="preserve"> create –f </w:t>
+      </w:r>
+      <w:proofErr w:type="spellStart"/>
+      <w:r>
+        <w:t>oran</w:t>
+      </w:r>
+      <w:proofErr w:type="spellEnd"/>
+      <w:r>
+        <w:t>-release-</w:t>
+      </w:r>
+      <w:proofErr w:type="spellStart"/>
+      <w:proofErr w:type="gramStart"/>
+      <w:r>
+        <w:t>du.yaml</w:t>
+      </w:r>
+      <w:proofErr w:type="spellEnd"/>
+      <w:proofErr w:type="gramEnd"/>
     </w:p>
     <w:p/>
     <w:p>
       <w:r>
-        <w:t>After the pod/containers are running, login different containers (l1app, fapi, testmac) and start the applications.</w:t>
+        <w:t xml:space="preserve">After the pod/containers are running, login different containers (l1app, </w:t>
+      </w:r>
+      <w:proofErr w:type="spellStart"/>
+      <w:r>
+        <w:t>fapi</w:t>
+      </w:r>
+      <w:proofErr w:type="spellEnd"/>
+      <w:r>
+        <w:t xml:space="preserve">, </w:t>
+      </w:r>
+      <w:proofErr w:type="spellStart"/>
+      <w:r>
+        <w:t>testmac</w:t>
+      </w:r>
+      <w:proofErr w:type="spellEnd"/>
+      <w:r>
+        <w:t>) and start the applications.</w:t>
       </w:r>
     </w:p>
     <w:p>
@@ -1709,12 +2462,42 @@
         <w:pStyle w:val="ListParagraph"/>
         <w:ind w:firstLine="720"/>
       </w:pPr>
-      <w:r>
-        <w:rPr>
-          <w:highlight w:val="lightGray"/>
-        </w:rPr>
-        <w:t>kubectl exec oran-release-du-pod -c l1app -it bash</w:t>
-      </w:r>
+      <w:proofErr w:type="spellStart"/>
+      <w:r>
+        <w:rPr>
+          <w:highlight w:val="lightGray"/>
+        </w:rPr>
+        <w:t>kubectl</w:t>
+      </w:r>
+      <w:proofErr w:type="spellEnd"/>
+      <w:r>
+        <w:rPr>
+          <w:highlight w:val="lightGray"/>
+        </w:rPr>
+        <w:t xml:space="preserve"> exec </w:t>
+      </w:r>
+      <w:proofErr w:type="spellStart"/>
+      <w:r>
+        <w:rPr>
+          <w:highlight w:val="lightGray"/>
+        </w:rPr>
+        <w:t>oran</w:t>
+      </w:r>
+      <w:proofErr w:type="spellEnd"/>
+      <w:r>
+        <w:rPr>
+          <w:highlight w:val="lightGray"/>
+        </w:rPr>
+        <w:t xml:space="preserve">-release-du-pod -c l1app -it </w:t>
+      </w:r>
+      <w:proofErr w:type="gramStart"/>
+      <w:r>
+        <w:rPr>
+          <w:highlight w:val="lightGray"/>
+        </w:rPr>
+        <w:t>bash</w:t>
+      </w:r>
+      <w:proofErr w:type="gramEnd"/>
     </w:p>
     <w:p>
       <w:pPr>
@@ -1736,13 +2519,7 @@
         <w:rPr>
           <w:highlight w:val="lightGray"/>
         </w:rPr>
-        <w:t xml:space="preserve">source </w:t>
-      </w:r>
-      <w:r>
-        <w:rPr>
-          <w:highlight w:val="lightGray"/>
-        </w:rPr>
-        <w:t>/opt/oran_release/phy/setupenv.sh</w:t>
+        <w:t>source /opt/oran_release/phy/setupenv.sh</w:t>
       </w:r>
     </w:p>
     <w:p>
@@ -1768,7 +2545,35 @@
         <w:rPr>
           <w:highlight w:val="lightGray"/>
         </w:rPr>
-        <w:t>/opt/oran_release/FlexRAN/l1/bin/nr5g/gnb/l1/</w:t>
+        <w:t>/opt/</w:t>
+      </w:r>
+      <w:proofErr w:type="spellStart"/>
+      <w:r>
+        <w:rPr>
+          <w:highlight w:val="lightGray"/>
+        </w:rPr>
+        <w:t>oran_release</w:t>
+      </w:r>
+      <w:proofErr w:type="spellEnd"/>
+      <w:r>
+        <w:rPr>
+          <w:highlight w:val="lightGray"/>
+        </w:rPr>
+        <w:t>/FlexRAN/l1/bin/nr5g/</w:t>
+      </w:r>
+      <w:proofErr w:type="spellStart"/>
+      <w:r>
+        <w:rPr>
+          <w:highlight w:val="lightGray"/>
+        </w:rPr>
+        <w:t>gnb</w:t>
+      </w:r>
+      <w:proofErr w:type="spellEnd"/>
+      <w:r>
+        <w:rPr>
+          <w:highlight w:val="lightGray"/>
+        </w:rPr>
+        <w:t>/l1/</w:t>
       </w:r>
     </w:p>
     <w:p>
@@ -1800,8 +2605,13 @@
         <w:t>second</w:t>
       </w:r>
       <w:r>
-        <w:t xml:space="preserve"> terminal and execute oran-fapi</w:t>
-      </w:r>
+        <w:t xml:space="preserve"> terminal and execute </w:t>
+      </w:r>
+      <w:proofErr w:type="spellStart"/>
+      <w:r>
+        <w:t>oran-fapi</w:t>
+      </w:r>
+      <w:proofErr w:type="spellEnd"/>
       <w:r>
         <w:t xml:space="preserve"> container:</w:t>
       </w:r>
@@ -1811,24 +2621,56 @@
         <w:pStyle w:val="ListParagraph"/>
         <w:ind w:firstLine="720"/>
       </w:pPr>
-      <w:r>
-        <w:rPr>
-          <w:highlight w:val="lightGray"/>
-        </w:rPr>
-        <w:t xml:space="preserve">kubectl exec oran-release-du-pod -c </w:t>
-      </w:r>
+      <w:proofErr w:type="spellStart"/>
+      <w:r>
+        <w:rPr>
+          <w:highlight w:val="lightGray"/>
+        </w:rPr>
+        <w:t>kubectl</w:t>
+      </w:r>
+      <w:proofErr w:type="spellEnd"/>
+      <w:r>
+        <w:rPr>
+          <w:highlight w:val="lightGray"/>
+        </w:rPr>
+        <w:t xml:space="preserve"> exec </w:t>
+      </w:r>
+      <w:proofErr w:type="spellStart"/>
+      <w:r>
+        <w:rPr>
+          <w:highlight w:val="lightGray"/>
+        </w:rPr>
+        <w:t>oran</w:t>
+      </w:r>
+      <w:proofErr w:type="spellEnd"/>
+      <w:r>
+        <w:rPr>
+          <w:highlight w:val="lightGray"/>
+        </w:rPr>
+        <w:t xml:space="preserve">-release-du-pod -c </w:t>
+      </w:r>
+      <w:proofErr w:type="spellStart"/>
       <w:r>
         <w:rPr>
           <w:highlight w:val="lightGray"/>
         </w:rPr>
         <w:t>oran-fapi</w:t>
       </w:r>
-      <w:r>
-        <w:rPr>
-          <w:highlight w:val="lightGray"/>
-        </w:rPr>
-        <w:t xml:space="preserve"> -it bash</w:t>
-      </w:r>
+      <w:proofErr w:type="spellEnd"/>
+      <w:r>
+        <w:rPr>
+          <w:highlight w:val="lightGray"/>
+        </w:rPr>
+        <w:t xml:space="preserve"> -it </w:t>
+      </w:r>
+      <w:proofErr w:type="gramStart"/>
+      <w:r>
+        <w:rPr>
+          <w:highlight w:val="lightGray"/>
+        </w:rPr>
+        <w:t>bash</w:t>
+      </w:r>
+      <w:proofErr w:type="gramEnd"/>
     </w:p>
     <w:p>
       <w:pPr>
@@ -1880,7 +2722,35 @@
         <w:rPr>
           <w:highlight w:val="lightGray"/>
         </w:rPr>
-        <w:t>/opt/oran_release/phy/fapi_5g/bin</w:t>
+        <w:t>/opt/</w:t>
+      </w:r>
+      <w:proofErr w:type="spellStart"/>
+      <w:r>
+        <w:rPr>
+          <w:highlight w:val="lightGray"/>
+        </w:rPr>
+        <w:t>oran_release</w:t>
+      </w:r>
+      <w:proofErr w:type="spellEnd"/>
+      <w:r>
+        <w:rPr>
+          <w:highlight w:val="lightGray"/>
+        </w:rPr>
+        <w:t>/</w:t>
+      </w:r>
+      <w:proofErr w:type="spellStart"/>
+      <w:r>
+        <w:rPr>
+          <w:highlight w:val="lightGray"/>
+        </w:rPr>
+        <w:t>phy</w:t>
+      </w:r>
+      <w:proofErr w:type="spellEnd"/>
+      <w:r>
+        <w:rPr>
+          <w:highlight w:val="lightGray"/>
+        </w:rPr>
+        <w:t>/fapi_5g/bin</w:t>
       </w:r>
     </w:p>
     <w:p>
@@ -1891,7 +2761,21 @@
         <w:rPr>
           <w:highlight w:val="lightGray"/>
         </w:rPr>
-        <w:t>./oran_5g_fapi.sh --cfg oran_5g_fapi.cfg</w:t>
+        <w:t>./oran_5g_fapi.sh --</w:t>
+      </w:r>
+      <w:proofErr w:type="spellStart"/>
+      <w:r>
+        <w:rPr>
+          <w:highlight w:val="lightGray"/>
+        </w:rPr>
+        <w:t>cfg</w:t>
+      </w:r>
+      <w:proofErr w:type="spellEnd"/>
+      <w:r>
+        <w:rPr>
+          <w:highlight w:val="lightGray"/>
+        </w:rPr>
+        <w:t xml:space="preserve"> oran_5g_fapi.cfg</w:t>
       </w:r>
     </w:p>
     <w:p>
@@ -1906,8 +2790,13 @@
         <w:t xml:space="preserve">Open </w:t>
       </w:r>
       <w:r>
-        <w:t>third terminal and execute testmac</w:t>
-      </w:r>
+        <w:t xml:space="preserve">third terminal and execute </w:t>
+      </w:r>
+      <w:proofErr w:type="spellStart"/>
+      <w:r>
+        <w:t>testmac</w:t>
+      </w:r>
+      <w:proofErr w:type="spellEnd"/>
       <w:r>
         <w:t xml:space="preserve"> container:</w:t>
       </w:r>
@@ -1917,24 +2806,56 @@
         <w:pStyle w:val="ListParagraph"/>
         <w:ind w:firstLine="720"/>
       </w:pPr>
-      <w:r>
-        <w:rPr>
-          <w:highlight w:val="lightGray"/>
-        </w:rPr>
-        <w:t xml:space="preserve">kubectl exec oran-release-du-pod -c </w:t>
-      </w:r>
+      <w:proofErr w:type="spellStart"/>
+      <w:r>
+        <w:rPr>
+          <w:highlight w:val="lightGray"/>
+        </w:rPr>
+        <w:t>kubectl</w:t>
+      </w:r>
+      <w:proofErr w:type="spellEnd"/>
+      <w:r>
+        <w:rPr>
+          <w:highlight w:val="lightGray"/>
+        </w:rPr>
+        <w:t xml:space="preserve"> exec </w:t>
+      </w:r>
+      <w:proofErr w:type="spellStart"/>
+      <w:r>
+        <w:rPr>
+          <w:highlight w:val="lightGray"/>
+        </w:rPr>
+        <w:t>oran</w:t>
+      </w:r>
+      <w:proofErr w:type="spellEnd"/>
+      <w:r>
+        <w:rPr>
+          <w:highlight w:val="lightGray"/>
+        </w:rPr>
+        <w:t xml:space="preserve">-release-du-pod -c </w:t>
+      </w:r>
+      <w:proofErr w:type="spellStart"/>
       <w:r>
         <w:rPr>
           <w:highlight w:val="lightGray"/>
         </w:rPr>
         <w:t>testmac</w:t>
       </w:r>
-      <w:r>
-        <w:rPr>
-          <w:highlight w:val="lightGray"/>
-        </w:rPr>
-        <w:t xml:space="preserve"> -it bash</w:t>
-      </w:r>
+      <w:proofErr w:type="spellEnd"/>
+      <w:r>
+        <w:rPr>
+          <w:highlight w:val="lightGray"/>
+        </w:rPr>
+        <w:t xml:space="preserve"> -it </w:t>
+      </w:r>
+      <w:proofErr w:type="gramStart"/>
+      <w:r>
+        <w:rPr>
+          <w:highlight w:val="lightGray"/>
+        </w:rPr>
+        <w:t>bash</w:t>
+      </w:r>
+      <w:proofErr w:type="gramEnd"/>
     </w:p>
     <w:p>
       <w:pPr>
@@ -1961,8 +2882,13 @@
         <w:ind w:firstLine="720"/>
       </w:pPr>
       <w:r>
-        <w:t>Start testmac</w:t>
-      </w:r>
+        <w:t xml:space="preserve">Start </w:t>
+      </w:r>
+      <w:proofErr w:type="spellStart"/>
+      <w:r>
+        <w:t>testmac</w:t>
+      </w:r>
+      <w:proofErr w:type="spellEnd"/>
       <w:r>
         <w:t xml:space="preserve"> by</w:t>
       </w:r>
@@ -1979,8 +2905,44 @@
         <w:rPr>
           <w:highlight w:val="lightGray"/>
         </w:rPr>
-        <w:t>cd /opt/oran_release/FlexRAN/l1/bin/nr5g/gnb/testmac</w:t>
-      </w:r>
+        <w:t>cd /opt/</w:t>
+      </w:r>
+      <w:proofErr w:type="spellStart"/>
+      <w:r>
+        <w:rPr>
+          <w:highlight w:val="lightGray"/>
+        </w:rPr>
+        <w:t>oran_release</w:t>
+      </w:r>
+      <w:proofErr w:type="spellEnd"/>
+      <w:r>
+        <w:rPr>
+          <w:highlight w:val="lightGray"/>
+        </w:rPr>
+        <w:t>/FlexRAN/l1/bin/nr5g/</w:t>
+      </w:r>
+      <w:proofErr w:type="spellStart"/>
+      <w:r>
+        <w:rPr>
+          <w:highlight w:val="lightGray"/>
+        </w:rPr>
+        <w:t>gnb</w:t>
+      </w:r>
+      <w:proofErr w:type="spellEnd"/>
+      <w:r>
+        <w:rPr>
+          <w:highlight w:val="lightGray"/>
+        </w:rPr>
+        <w:t>/</w:t>
+      </w:r>
+      <w:proofErr w:type="spellStart"/>
+      <w:r>
+        <w:rPr>
+          <w:highlight w:val="lightGray"/>
+        </w:rPr>
+        <w:t>testmac</w:t>
+      </w:r>
+      <w:proofErr w:type="spellEnd"/>
     </w:p>
     <w:p>
       <w:pPr>
@@ -1994,15 +2956,43 @@
         <w:rPr>
           <w:highlight w:val="lightGray"/>
         </w:rPr>
-        <w:t>./l2.sh --testfile oran_bronze_rel_fec_sw.cfg</w:t>
-      </w:r>
-    </w:p>
-    <w:p>
-      <w:r>
-        <w:t>After testmac container is started and running, you can see the test is running. You can check the terminal of each container to verify the test result.</w:t>
-      </w:r>
-      <w:bookmarkStart w:id="0" w:name="_GoBack"/>
-      <w:bookmarkEnd w:id="0"/>
+        <w:t>./l2.sh --</w:t>
+      </w:r>
+      <w:proofErr w:type="spellStart"/>
+      <w:r>
+        <w:rPr>
+          <w:highlight w:val="lightGray"/>
+        </w:rPr>
+        <w:t>testfile</w:t>
+      </w:r>
+      <w:proofErr w:type="spellEnd"/>
+      <w:r>
+        <w:rPr>
+          <w:highlight w:val="lightGray"/>
+        </w:rPr>
+        <w:t xml:space="preserve"> </w:t>
+      </w:r>
+      <w:proofErr w:type="spellStart"/>
+      <w:r>
+        <w:rPr>
+          <w:highlight w:val="lightGray"/>
+        </w:rPr>
+        <w:t>oran_bronze_rel_fec_sw.cfg</w:t>
+      </w:r>
+      <w:proofErr w:type="spellEnd"/>
+    </w:p>
+    <w:p>
+      <w:r>
+        <w:t xml:space="preserve">After </w:t>
+      </w:r>
+      <w:proofErr w:type="spellStart"/>
+      <w:r>
+        <w:t>testmac</w:t>
+      </w:r>
+      <w:proofErr w:type="spellEnd"/>
+      <w:r>
+        <w:t xml:space="preserve"> container is started and running, you can see the test is running. You can check the terminal of each container to verify the test result.</w:t>
+      </w:r>
     </w:p>
     <w:p/>
     <w:p/>
@@ -2019,7 +3009,7 @@
 </file>
 
 <file path=word/numbering.xml><?xml version="1.0" encoding="utf-8"?>
-<w:numbering xmlns:wpc="http://schemas.microsoft.com/office/word/2010/wordprocessingCanvas" xmlns:mc="http://schemas.openxmlformats.org/markup-compatibility/2006" xmlns:o="urn:schemas-microsoft-com:office:office" xmlns:r="http://schemas.openxmlformats.org/officeDocument/2006/relationships" xmlns:m="http://schemas.openxmlformats.org/officeDocument/2006/math" xmlns:v="urn:schemas-microsoft-com:vml" xmlns:wp14="http://schemas.microsoft.com/office/word/2010/wordprocessingDrawing" xmlns:wp="http://schemas.openxmlformats.org/drawingml/2006/wordprocessingDrawing" xmlns:w10="urn:schemas-microsoft-com:office:word" xmlns:w="http://schemas.openxmlformats.org/wordprocessingml/2006/main" xmlns:w14="http://schemas.microsoft.com/office/word/2010/wordml" xmlns:w15="http://schemas.microsoft.com/office/word/2012/wordml" xmlns:wpg="http://schemas.microsoft.com/office/word/2010/wordprocessingGroup" xmlns:wpi="http://schemas.microsoft.com/office/word/2010/wordprocessingInk" xmlns:wne="http://schemas.microsoft.com/office/word/2006/wordml" xmlns:wps="http://schemas.microsoft.com/office/word/2010/wordprocessingShape" mc:Ignorable="w14 w15 wp14">
+<w:numbering xmlns:wpc="http://schemas.microsoft.com/office/word/2010/wordprocessingCanvas" xmlns:cx="http://schemas.microsoft.com/office/drawing/2014/chartex" xmlns:cx1="http://schemas.microsoft.com/office/drawing/2015/9/8/chartex" xmlns:cx2="http://schemas.microsoft.com/office/drawing/2015/10/21/chartex" xmlns:cx3="http://schemas.microsoft.com/office/drawing/2016/5/9/chartex" xmlns:cx4="http://schemas.microsoft.com/office/drawing/2016/5/10/chartex" xmlns:cx5="http://schemas.microsoft.com/office/drawing/2016/5/11/chartex" xmlns:cx6="http://schemas.microsoft.com/office/drawing/2016/5/12/chartex" xmlns:cx7="http://schemas.microsoft.com/office/drawing/2016/5/13/chartex" xmlns:cx8="http://schemas.microsoft.com/office/drawing/2016/5/14/chartex" xmlns:mc="http://schemas.openxmlformats.org/markup-compatibility/2006" xmlns:aink="http://schemas.microsoft.com/office/drawing/2016/ink" xmlns:am3d="http://schemas.microsoft.com/office/drawing/2017/model3d" xmlns:o="urn:schemas-microsoft-com:office:office" xmlns:r="http://schemas.openxmlformats.org/officeDocument/2006/relationships" xmlns:m="http://schemas.openxmlformats.org/officeDocument/2006/math" xmlns:v="urn:schemas-microsoft-com:vml" xmlns:wp14="http://schemas.microsoft.com/office/word/2010/wordprocessingDrawing" xmlns:wp="http://schemas.openxmlformats.org/drawingml/2006/wordprocessingDrawing" xmlns:w10="urn:schemas-microsoft-com:office:word" xmlns:w="http://schemas.openxmlformats.org/wordprocessingml/2006/main" xmlns:w14="http://schemas.microsoft.com/office/word/2010/wordml" xmlns:w15="http://schemas.microsoft.com/office/word/2012/wordml" xmlns:w16cex="http://schemas.microsoft.com/office/word/2018/wordml/cex" xmlns:w16cid="http://schemas.microsoft.com/office/word/2016/wordml/cid" xmlns:w16="http://schemas.microsoft.com/office/word/2018/wordml" xmlns:w16sdtdh="http://schemas.microsoft.com/office/word/2020/wordml/sdtdatahash" xmlns:w16se="http://schemas.microsoft.com/office/word/2015/wordml/symex" xmlns:wpg="http://schemas.microsoft.com/office/word/2010/wordprocessingGroup" xmlns:wpi="http://schemas.microsoft.com/office/word/2010/wordprocessingInk" xmlns:wne="http://schemas.microsoft.com/office/word/2006/wordml" xmlns:wps="http://schemas.microsoft.com/office/word/2010/wordprocessingShape" mc:Ignorable="w14 w15 w16se w16cid w16 w16cex w16sdtdh wp14">
   <w:abstractNum w:abstractNumId="0" w15:restartNumberingAfterBreak="0">
     <w:nsid w:val="19D242A6"/>
     <w:multiLevelType w:val="hybridMultilevel"/>
@@ -2208,7 +3198,7 @@
 </file>
 
 <file path=word/styles.xml><?xml version="1.0" encoding="utf-8"?>
-<w:styles xmlns:mc="http://schemas.openxmlformats.org/markup-compatibility/2006" xmlns:r="http://schemas.openxmlformats.org/officeDocument/2006/relationships" xmlns:w="http://schemas.openxmlformats.org/wordprocessingml/2006/main" xmlns:w14="http://schemas.microsoft.com/office/word/2010/wordml" xmlns:w15="http://schemas.microsoft.com/office/word/2012/wordml" mc:Ignorable="w14 w15">
+<w:styles xmlns:mc="http://schemas.openxmlformats.org/markup-compatibility/2006" xmlns:r="http://schemas.openxmlformats.org/officeDocument/2006/relationships" xmlns:w="http://schemas.openxmlformats.org/wordprocessingml/2006/main" xmlns:w14="http://schemas.microsoft.com/office/word/2010/wordml" xmlns:w15="http://schemas.microsoft.com/office/word/2012/wordml" xmlns:w16cex="http://schemas.microsoft.com/office/word/2018/wordml/cex" xmlns:w16cid="http://schemas.microsoft.com/office/word/2016/wordml/cid" xmlns:w16="http://schemas.microsoft.com/office/word/2018/wordml" xmlns:w16sdtdh="http://schemas.microsoft.com/office/word/2020/wordml/sdtdatahash" xmlns:w16se="http://schemas.microsoft.com/office/word/2015/wordml/symex" mc:Ignorable="w14 w15 w16se w16cid w16 w16cex w16sdtdh">
   <w:docDefaults>
     <w:rPrDefault>
       <w:rPr>
@@ -2224,7 +3214,7 @@
       </w:pPr>
     </w:pPrDefault>
   </w:docDefaults>
-  <w:latentStyles w:defLockedState="0" w:defUIPriority="99" w:defSemiHidden="0" w:defUnhideWhenUsed="0" w:defQFormat="0" w:count="371">
+  <w:latentStyles w:defLockedState="0" w:defUIPriority="99" w:defSemiHidden="0" w:defUnhideWhenUsed="0" w:defQFormat="0" w:count="376">
     <w:lsdException w:name="Normal" w:uiPriority="0" w:qFormat="1"/>
     <w:lsdException w:name="heading 1" w:uiPriority="9" w:qFormat="1"/>
     <w:lsdException w:name="heading 2" w:semiHidden="1" w:uiPriority="9" w:unhideWhenUsed="1" w:qFormat="1"/>
@@ -2330,7 +3320,6 @@
     <w:lsdException w:name="HTML Sample" w:semiHidden="1" w:unhideWhenUsed="1"/>
     <w:lsdException w:name="HTML Typewriter" w:semiHidden="1" w:unhideWhenUsed="1"/>
     <w:lsdException w:name="HTML Variable" w:semiHidden="1" w:unhideWhenUsed="1"/>
-    <w:lsdException w:name="Normal Table" w:semiHidden="1" w:unhideWhenUsed="1"/>
     <w:lsdException w:name="annotation subject" w:semiHidden="1" w:unhideWhenUsed="1"/>
     <w:lsdException w:name="No List" w:semiHidden="1" w:unhideWhenUsed="1"/>
     <w:lsdException w:name="Outline List 1" w:semiHidden="1" w:unhideWhenUsed="1"/>
@@ -2373,11 +3362,8 @@
     <w:lsdException w:name="Table Contemporary" w:semiHidden="1" w:unhideWhenUsed="1"/>
     <w:lsdException w:name="Table Elegant" w:semiHidden="1" w:unhideWhenUsed="1"/>
     <w:lsdException w:name="Table Professional" w:semiHidden="1" w:unhideWhenUsed="1"/>
-    <w:lsdException w:name="Table Subtle 1" w:semiHidden="1" w:unhideWhenUsed="1"/>
     <w:lsdException w:name="Table Subtle 2" w:semiHidden="1" w:unhideWhenUsed="1"/>
     <w:lsdException w:name="Table Web 1" w:semiHidden="1" w:unhideWhenUsed="1"/>
-    <w:lsdException w:name="Table Web 2" w:semiHidden="1" w:unhideWhenUsed="1"/>
-    <w:lsdException w:name="Table Web 3" w:semiHidden="1" w:unhideWhenUsed="1"/>
     <w:lsdException w:name="Balloon Text" w:semiHidden="1" w:unhideWhenUsed="1"/>
     <w:lsdException w:name="Table Grid" w:uiPriority="39"/>
     <w:lsdException w:name="Table Theme" w:semiHidden="1" w:unhideWhenUsed="1"/>
@@ -2596,6 +3582,11 @@
     <w:lsdException w:name="List Table 5 Dark Accent 6" w:uiPriority="50"/>
     <w:lsdException w:name="List Table 6 Colorful Accent 6" w:uiPriority="51"/>
     <w:lsdException w:name="List Table 7 Colorful Accent 6" w:uiPriority="52"/>
+    <w:lsdException w:name="Mention" w:semiHidden="1" w:unhideWhenUsed="1"/>
+    <w:lsdException w:name="Smart Hyperlink" w:semiHidden="1" w:unhideWhenUsed="1"/>
+    <w:lsdException w:name="Hashtag" w:semiHidden="1" w:unhideWhenUsed="1"/>
+    <w:lsdException w:name="Unresolved Mention" w:semiHidden="1" w:unhideWhenUsed="1"/>
+    <w:lsdException w:name="Smart Link" w:semiHidden="1" w:unhideWhenUsed="1"/>
   </w:latentStyles>
   <w:style w:type="paragraph" w:default="1" w:styleId="Normal">
     <w:name w:val="Normal"/>

</xml_diff>